<commit_message>
Add installation instructions for MariaDB and SQL import in documentation
</commit_message>
<xml_diff>
--- a/doc/รายงานสรุปรายละเอียดการออกแบบโปรแกรม.docx
+++ b/doc/รายงานสรุปรายละเอียดการออกแบบโปรแกรม.docx
@@ -3654,17 +3654,7 @@
           <w:sz w:val="32"/>
           <w:szCs w:val="32"/>
         </w:rPr>
-        <w:t>Server</w:t>
-      </w:r>
-      <w:r>
-        <w:rPr>
-          <w:rFonts w:ascii="TH Sarabun New" w:hAnsi="TH Sarabun New" w:cs="TH Sarabun New"/>
-          <w:i w:val="0"/>
-          <w:iCs w:val="0"/>
-          <w:sz w:val="32"/>
-          <w:szCs w:val="32"/>
-        </w:rPr>
-        <w:t>/</w:t>
+        <w:t>Server/</w:t>
       </w:r>
       <w:r>
         <w:t xml:space="preserve"> </w:t>
@@ -4080,6 +4070,48 @@
           <w:szCs w:val="32"/>
           <w:cs/>
         </w:rPr>
+        <w:t xml:space="preserve">ติดตั้งฐานข้อมูล </w:t>
+      </w:r>
+      <w:hyperlink r:id="rId31" w:history="1">
+        <w:r>
+          <w:rPr>
+            <w:rStyle w:val="Hyperlink"/>
+            <w:rFonts w:ascii="TH Sarabun New" w:hAnsi="TH Sarabun New" w:cs="TH Sarabun New"/>
+            <w:sz w:val="32"/>
+            <w:szCs w:val="32"/>
+          </w:rPr>
+          <w:t>MariaDB</w:t>
+        </w:r>
+      </w:hyperlink>
+      <w:r>
+        <w:rPr>
+          <w:rFonts w:ascii="TH Sarabun New" w:hAnsi="TH Sarabun New" w:cs="TH Sarabun New"/>
+          <w:sz w:val="32"/>
+          <w:szCs w:val="32"/>
+        </w:rPr>
+        <w:t xml:space="preserve"> </w:t>
+      </w:r>
+    </w:p>
+    <w:p>
+      <w:pPr>
+        <w:pStyle w:val="ListParagraph"/>
+        <w:numPr>
+          <w:ilvl w:val="0"/>
+          <w:numId w:val="4"/>
+        </w:numPr>
+        <w:rPr>
+          <w:rFonts w:ascii="TH Sarabun New" w:hAnsi="TH Sarabun New" w:cs="TH Sarabun New"/>
+          <w:sz w:val="32"/>
+          <w:szCs w:val="32"/>
+        </w:rPr>
+      </w:pPr>
+      <w:r>
+        <w:rPr>
+          <w:rFonts w:ascii="TH Sarabun New" w:hAnsi="TH Sarabun New" w:cs="TH Sarabun New" w:hint="cs"/>
+          <w:sz w:val="32"/>
+          <w:szCs w:val="32"/>
+          <w:cs/>
+        </w:rPr>
         <w:t>โหลด</w:t>
       </w:r>
       <w:r>
@@ -4107,7 +4139,7 @@
         </w:rPr>
         <w:t xml:space="preserve"> </w:t>
       </w:r>
-      <w:hyperlink r:id="rId31" w:history="1">
+      <w:hyperlink r:id="rId32" w:history="1">
         <w:r>
           <w:rPr>
             <w:rStyle w:val="Hyperlink"/>
@@ -4555,6 +4587,83 @@
         <w:t>l</w:t>
       </w:r>
       <w:proofErr w:type="spellEnd"/>
+    </w:p>
+    <w:p>
+      <w:pPr>
+        <w:pStyle w:val="ListParagraph"/>
+        <w:numPr>
+          <w:ilvl w:val="1"/>
+          <w:numId w:val="4"/>
+        </w:numPr>
+        <w:rPr>
+          <w:rFonts w:ascii="TH Sarabun New" w:hAnsi="TH Sarabun New" w:cs="TH Sarabun New"/>
+          <w:sz w:val="32"/>
+          <w:szCs w:val="32"/>
+        </w:rPr>
+      </w:pPr>
+      <w:r>
+        <w:rPr>
+          <w:rFonts w:ascii="TH Sarabun New" w:hAnsi="TH Sarabun New" w:cs="TH Sarabun New" w:hint="cs"/>
+          <w:sz w:val="32"/>
+          <w:szCs w:val="32"/>
+          <w:cs/>
+        </w:rPr>
+        <w:t>นำเข้า</w:t>
+      </w:r>
+      <w:r>
+        <w:rPr>
+          <w:rFonts w:ascii="TH Sarabun New" w:hAnsi="TH Sarabun New" w:cs="TH Sarabun New"/>
+          <w:sz w:val="32"/>
+          <w:szCs w:val="32"/>
+        </w:rPr>
+        <w:t xml:space="preserve"> </w:t>
+      </w:r>
+      <w:proofErr w:type="spellStart"/>
+      <w:r>
+        <w:rPr>
+          <w:rFonts w:ascii="TH Sarabun New" w:hAnsi="TH Sarabun New" w:cs="TH Sarabun New"/>
+          <w:sz w:val="32"/>
+          <w:szCs w:val="32"/>
+        </w:rPr>
+        <w:t>sql</w:t>
+      </w:r>
+      <w:proofErr w:type="spellEnd"/>
+      <w:r>
+        <w:rPr>
+          <w:rFonts w:ascii="TH Sarabun New" w:hAnsi="TH Sarabun New" w:cs="TH Sarabun New"/>
+          <w:sz w:val="32"/>
+          <w:szCs w:val="32"/>
+        </w:rPr>
+        <w:t xml:space="preserve"> </w:t>
+      </w:r>
+      <w:r>
+        <w:rPr>
+          <w:rFonts w:ascii="TH Sarabun New" w:hAnsi="TH Sarabun New" w:cs="TH Sarabun New" w:hint="cs"/>
+          <w:sz w:val="32"/>
+          <w:szCs w:val="32"/>
+          <w:cs/>
+        </w:rPr>
+        <w:t xml:space="preserve">จากไฟล์ </w:t>
+      </w:r>
+      <w:proofErr w:type="spellStart"/>
+      <w:r>
+        <w:rPr>
+          <w:rFonts w:ascii="TH Sarabun New" w:hAnsi="TH Sarabun New" w:cs="TH Sarabun New"/>
+          <w:sz w:val="32"/>
+          <w:szCs w:val="32"/>
+        </w:rPr>
+        <w:t>Database.sql</w:t>
+      </w:r>
+      <w:proofErr w:type="spellEnd"/>
+      <w:r>
+        <w:rPr>
+          <w:rFonts w:ascii="TH Sarabun New" w:hAnsi="TH Sarabun New" w:cs="TH Sarabun New" w:hint="cs"/>
+          <w:sz w:val="32"/>
+          <w:szCs w:val="32"/>
+          <w:cs/>
+        </w:rPr>
+        <w:t xml:space="preserve"> ลงในฐานข้อมูล</w:t>
+      </w:r>
     </w:p>
     <w:p>
       <w:pPr>
@@ -6221,6 +6330,7 @@
   <w:style w:type="character" w:default="1" w:styleId="DefaultParagraphFont">
     <w:name w:val="Default Paragraph Font"/>
     <w:uiPriority w:val="1"/>
+    <w:semiHidden/>
     <w:unhideWhenUsed/>
   </w:style>
   <w:style w:type="table" w:default="1" w:styleId="TableNormal">
@@ -6556,12 +6666,23 @@
     <w:name w:val="Hyperlink"/>
     <w:basedOn w:val="DefaultParagraphFont"/>
     <w:uiPriority w:val="99"/>
-    <w:semiHidden/>
     <w:unhideWhenUsed/>
     <w:rsid w:val="005F2287"/>
     <w:rPr>
       <w:color w:val="0000FF"/>
       <w:u w:val="single"/>
+    </w:rPr>
+  </w:style>
+  <w:style w:type="character" w:styleId="UnresolvedMention">
+    <w:name w:val="Unresolved Mention"/>
+    <w:basedOn w:val="DefaultParagraphFont"/>
+    <w:uiPriority w:val="99"/>
+    <w:semiHidden/>
+    <w:unhideWhenUsed/>
+    <w:rsid w:val="00172BEE"/>
+    <w:rPr>
+      <w:color w:val="605E5C"/>
+      <w:shd w:val="clear" w:color="auto" w:fill="E1DFDD"/>
     </w:rPr>
   </w:style>
 </w:styles>

</xml_diff>